<commit_message>
commit change file word doc
</commit_message>
<xml_diff>
--- a/wordDoc/QUF73-2485 Template Test Report (v1.0).docx
+++ b/wordDoc/QUF73-2485 Template Test Report (v1.0).docx
@@ -120,7 +120,6 @@
               <w:t xml:space="preserve"> (</w:t>
             </w:r>
             <w:proofErr w:type="spellStart"/>
-            <w:proofErr w:type="gramStart"/>
             <w:r>
               <w:rPr>
                 <w:szCs w:val="18"/>
@@ -148,7 +147,6 @@
               <w:t>y</w:t>
             </w:r>
             <w:proofErr w:type="spellEnd"/>
-            <w:proofErr w:type="gramEnd"/>
             <w:r>
               <w:rPr>
                 <w:szCs w:val="18"/>
@@ -230,14 +228,12 @@
               <w:spacing w:before="40" w:after="40"/>
               <w:jc w:val="center"/>
             </w:pPr>
-            <w:proofErr w:type="gramStart"/>
             <w:r>
               <w:t xml:space="preserve">Final </w:t>
             </w:r>
             <w:r>
               <w:t>Result</w:t>
             </w:r>
-            <w:proofErr w:type="gramEnd"/>
           </w:p>
         </w:tc>
       </w:tr>
@@ -371,14 +367,12 @@
             <w:r>
               <w:t xml:space="preserve">with </w:t>
             </w:r>
-            <w:proofErr w:type="gramStart"/>
             <w:r>
               <w:t>d</w:t>
             </w:r>
             <w:r>
               <w:t>eviations</w:t>
             </w:r>
-            <w:proofErr w:type="gramEnd"/>
           </w:p>
           <w:bookmarkStart w:id="2" w:name="Check3"/>
           <w:p>
@@ -1758,19 +1752,8 @@
                 <w:szCs w:val="18"/>
                 <w:lang w:val="en-GB"/>
               </w:rPr>
-              <w:t xml:space="preserve">Details related to the reference </w:t>
-            </w:r>
-            <w:proofErr w:type="gramStart"/>
-            <w:r>
-              <w:rPr>
-                <w:b/>
-                <w:sz w:val="18"/>
-                <w:szCs w:val="18"/>
-                <w:lang w:val="en-GB"/>
-              </w:rPr>
-              <w:t>scan</w:t>
-            </w:r>
-            <w:proofErr w:type="gramEnd"/>
+              <w:t>Details related to the reference scan</w:t>
+            </w:r>
           </w:p>
           <w:p>
             <w:pPr>
@@ -1789,9 +1772,8 @@
                 <w:szCs w:val="18"/>
                 <w:lang w:val="en-GB"/>
               </w:rPr>
-              <w:t>Scanned with (give manufacturer; type/model; serial number; accuracy statement of manufacturer</w:t>
-            </w:r>
-            <w:proofErr w:type="gramStart"/>
+              <w:t>Scanned with (give manufacturer; type/model; serial number; accuracy statement of manufacturer):</w:t>
+            </w:r>
             <w:r>
               <w:rPr>
                 <w:b/>
@@ -1799,18 +1781,8 @@
                 <w:szCs w:val="18"/>
                 <w:lang w:val="en-GB"/>
               </w:rPr>
-              <w:t>):</w:t>
-            </w:r>
-            <w:r>
-              <w:rPr>
-                <w:b/>
-                <w:sz w:val="18"/>
-                <w:szCs w:val="18"/>
-                <w:lang w:val="en-GB"/>
-              </w:rPr>
               <w:t>.</w:t>
             </w:r>
-            <w:proofErr w:type="gramEnd"/>
           </w:p>
         </w:tc>
       </w:tr>
@@ -1854,23 +1826,7 @@
                 <w:sz w:val="18"/>
                 <w:szCs w:val="18"/>
               </w:rPr>
-              <w:t xml:space="preserve">(used </w:t>
-            </w:r>
-            <w:proofErr w:type="gramStart"/>
-            <w:r>
-              <w:rPr>
-                <w:sz w:val="18"/>
-                <w:szCs w:val="18"/>
-              </w:rPr>
-              <w:t>e.g.</w:t>
-            </w:r>
-            <w:proofErr w:type="gramEnd"/>
-            <w:r>
-              <w:rPr>
-                <w:sz w:val="18"/>
-                <w:szCs w:val="18"/>
-              </w:rPr>
-              <w:t xml:space="preserve"> for crowns)</w:t>
+              <w:t>(used e.g. for crowns)</w:t>
             </w:r>
           </w:p>
         </w:tc>
@@ -1917,19 +1873,8 @@
                 <w:szCs w:val="18"/>
                 <w:lang w:val="en-GB"/>
               </w:rPr>
-              <w:t xml:space="preserve">where to be found &amp; </w:t>
-            </w:r>
-            <w:proofErr w:type="gramStart"/>
-            <w:r>
-              <w:rPr>
-                <w:color w:val="00B0F0"/>
-                <w:sz w:val="18"/>
-                <w:szCs w:val="18"/>
-                <w:lang w:val="en-GB"/>
-              </w:rPr>
-              <w:t>controlled</w:t>
-            </w:r>
-            <w:proofErr w:type="gramEnd"/>
+              <w:t>where to be found &amp; controlled</w:t>
+            </w:r>
           </w:p>
           <w:p>
             <w:pPr>
@@ -2054,19 +1999,8 @@
                 <w:szCs w:val="18"/>
                 <w:lang w:val="en-GB"/>
               </w:rPr>
-              <w:t xml:space="preserve"> as given on name </w:t>
-            </w:r>
-            <w:proofErr w:type="gramStart"/>
-            <w:r>
-              <w:rPr>
-                <w:color w:val="00B0F0"/>
-                <w:sz w:val="18"/>
-                <w:szCs w:val="18"/>
-                <w:lang w:val="en-GB"/>
-              </w:rPr>
-              <w:t>plate</w:t>
-            </w:r>
-            <w:proofErr w:type="gramEnd"/>
+              <w:t xml:space="preserve"> as given on name plate</w:t>
+            </w:r>
           </w:p>
           <w:p>
             <w:pPr>
@@ -2326,23 +2260,7 @@
           <w:i/>
           <w:color w:val="00B0F0"/>
         </w:rPr>
-        <w:t xml:space="preserve">&lt;only required when the preciseness of a value is of importance, not </w:t>
-      </w:r>
-      <w:proofErr w:type="gramStart"/>
-      <w:r>
-        <w:rPr>
-          <w:i/>
-          <w:color w:val="00B0F0"/>
-        </w:rPr>
-        <w:t>e.g.</w:t>
-      </w:r>
-      <w:proofErr w:type="gramEnd"/>
-      <w:r>
-        <w:rPr>
-          <w:i/>
-          <w:color w:val="00B0F0"/>
-        </w:rPr>
-        <w:t xml:space="preserve"> for weight given in the user manual or shipping documentation&gt;</w:t>
+        <w:t>&lt;only required when the preciseness of a value is of importance, not e.g. for weight given in the user manual or shipping documentation&gt;</w:t>
       </w:r>
     </w:p>
     <w:tbl>
@@ -2598,9 +2516,6 @@
         <w:tc>
           <w:tcPr>
             <w:tcW w:w="274" w:type="pct"/>
-            <w:tcBorders>
-              <w:bottom w:val="single" w:sz="4" w:space="0" w:color="auto"/>
-            </w:tcBorders>
             <w:shd w:val="pct25" w:color="auto" w:fill="auto"/>
           </w:tcPr>
           <w:p>
@@ -8058,6 +7973,10 @@
 </file>
 
 <file path=customXml/item1.xml><?xml version="1.0" encoding="utf-8"?>
+<b:Sources xmlns:b="http://schemas.openxmlformats.org/officeDocument/2006/bibliography" xmlns="http://schemas.openxmlformats.org/officeDocument/2006/bibliography" SelectedStyle="\APASixthEditionOfficeOnline.xsl" StyleName="APA" Version="6"/>
+</file>
+
+<file path=customXml/item2.xml><?xml version="1.0" encoding="utf-8"?>
 <s:customData xmlns="http://www.wps.cn/officeDocument/2013/wpsCustomData" xmlns:s="http://www.wps.cn/officeDocument/2013/wpsCustomData">
   <customSectProps>
     <customSectPr/>
@@ -8065,22 +7984,18 @@
 </s:customData>
 </file>
 
-<file path=customXml/item2.xml><?xml version="1.0" encoding="utf-8"?>
-<b:Sources xmlns:b="http://schemas.openxmlformats.org/officeDocument/2006/bibliography" xmlns="http://schemas.openxmlformats.org/officeDocument/2006/bibliography" SelectedStyle="\APASixthEditionOfficeOnline.xsl" StyleName="APA" Version="6"/>
+<file path=customXml/itemProps1.xml><?xml version="1.0" encoding="utf-8"?>
+<ds:datastoreItem xmlns:ds="http://schemas.openxmlformats.org/officeDocument/2006/customXml" ds:itemID="{36C314F8-EF7E-41E1-90A0-99C90DB9B6E4}">
+  <ds:schemaRefs>
+    <ds:schemaRef ds:uri="http://schemas.openxmlformats.org/officeDocument/2006/bibliography"/>
+  </ds:schemaRefs>
+</ds:datastoreItem>
 </file>
 
-<file path=customXml/itemProps1.xml><?xml version="1.0" encoding="utf-8"?>
+<file path=customXml/itemProps2.xml><?xml version="1.0" encoding="utf-8"?>
 <ds:datastoreItem xmlns:ds="http://schemas.openxmlformats.org/officeDocument/2006/customXml" ds:itemID="{B1977F7D-205B-4081-913C-38D41E755F92}">
   <ds:schemaRefs>
     <ds:schemaRef ds:uri="http://www.wps.cn/officeDocument/2013/wpsCustomData"/>
   </ds:schemaRefs>
 </ds:datastoreItem>
-</file>
-
-<file path=customXml/itemProps2.xml><?xml version="1.0" encoding="utf-8"?>
-<ds:datastoreItem xmlns:ds="http://schemas.openxmlformats.org/officeDocument/2006/customXml" ds:itemID="{36C314F8-EF7E-41E1-90A0-99C90DB9B6E4}">
-  <ds:schemaRefs>
-    <ds:schemaRef ds:uri="http://schemas.openxmlformats.org/officeDocument/2006/bibliography"/>
-  </ds:schemaRefs>
-</ds:datastoreItem>
 </file>
</xml_diff>